<commit_message>
vecino digital 2.0 (icono corregido)
</commit_message>
<xml_diff>
--- a/Documentación/Pasos para compilar Android.docx
+++ b/Documentación/Pasos para compilar Android.docx
@@ -1,10 +1,10 @@
 
 <file path=word/document.xml><?xml version="1.0" encoding="utf-8"?>
-<w:document xmlns:wpc="http://schemas.microsoft.com/office/word/2010/wordprocessingCanvas" xmlns:cx="http://schemas.microsoft.com/office/drawing/2014/chartex" xmlns:cx1="http://schemas.microsoft.com/office/drawing/2015/9/8/chartex" xmlns:mc="http://schemas.openxmlformats.org/markup-compatibility/2006" xmlns:o="urn:schemas-microsoft-com:office:office" xmlns:r="http://schemas.openxmlformats.org/officeDocument/2006/relationships" xmlns:m="http://schemas.openxmlformats.org/officeDocument/2006/math" xmlns:v="urn:schemas-microsoft-com:vml" xmlns:wp14="http://schemas.microsoft.com/office/word/2010/wordprocessingDrawing" xmlns:wp="http://schemas.openxmlformats.org/drawingml/2006/wordprocessingDrawing" xmlns:w10="urn:schemas-microsoft-com:office:word" xmlns:w="http://schemas.openxmlformats.org/wordprocessingml/2006/main" xmlns:w14="http://schemas.microsoft.com/office/word/2010/wordml" xmlns:w15="http://schemas.microsoft.com/office/word/2012/wordml" xmlns:w16se="http://schemas.microsoft.com/office/word/2015/wordml/symex" xmlns:wpg="http://schemas.microsoft.com/office/word/2010/wordprocessingGroup" xmlns:wpi="http://schemas.microsoft.com/office/word/2010/wordprocessingInk" xmlns:wne="http://schemas.microsoft.com/office/word/2006/wordml" xmlns:wps="http://schemas.microsoft.com/office/word/2010/wordprocessingShape" mc:Ignorable="w14 w15 w16se wp14">
+<w:document xmlns:wpc="http://schemas.microsoft.com/office/word/2010/wordprocessingCanvas" xmlns:cx="http://schemas.microsoft.com/office/drawing/2014/chartex" xmlns:cx1="http://schemas.microsoft.com/office/drawing/2015/9/8/chartex" xmlns:cx2="http://schemas.microsoft.com/office/drawing/2015/10/21/chartex" xmlns:cx3="http://schemas.microsoft.com/office/drawing/2016/5/9/chartex" xmlns:cx4="http://schemas.microsoft.com/office/drawing/2016/5/10/chartex" xmlns:cx5="http://schemas.microsoft.com/office/drawing/2016/5/11/chartex" xmlns:cx6="http://schemas.microsoft.com/office/drawing/2016/5/12/chartex" xmlns:cx7="http://schemas.microsoft.com/office/drawing/2016/5/13/chartex" xmlns:cx8="http://schemas.microsoft.com/office/drawing/2016/5/14/chartex" xmlns:mc="http://schemas.openxmlformats.org/markup-compatibility/2006" xmlns:aink="http://schemas.microsoft.com/office/drawing/2016/ink" xmlns:am3d="http://schemas.microsoft.com/office/drawing/2017/model3d" xmlns:o="urn:schemas-microsoft-com:office:office" xmlns:r="http://schemas.openxmlformats.org/officeDocument/2006/relationships" xmlns:m="http://schemas.openxmlformats.org/officeDocument/2006/math" xmlns:v="urn:schemas-microsoft-com:vml" xmlns:wp14="http://schemas.microsoft.com/office/word/2010/wordprocessingDrawing" xmlns:wp="http://schemas.openxmlformats.org/drawingml/2006/wordprocessingDrawing" xmlns:w10="urn:schemas-microsoft-com:office:word" xmlns:w="http://schemas.openxmlformats.org/wordprocessingml/2006/main" xmlns:w14="http://schemas.microsoft.com/office/word/2010/wordml" xmlns:w15="http://schemas.microsoft.com/office/word/2012/wordml" xmlns:w16cex="http://schemas.microsoft.com/office/word/2018/wordml/cex" xmlns:w16cid="http://schemas.microsoft.com/office/word/2016/wordml/cid" xmlns:w16="http://schemas.microsoft.com/office/word/2018/wordml" xmlns:w16sdtdh="http://schemas.microsoft.com/office/word/2020/wordml/sdtdatahash" xmlns:w16se="http://schemas.microsoft.com/office/word/2015/wordml/symex" xmlns:wpg="http://schemas.microsoft.com/office/word/2010/wordprocessingGroup" xmlns:wpi="http://schemas.microsoft.com/office/word/2010/wordprocessingInk" xmlns:wne="http://schemas.microsoft.com/office/word/2006/wordml" xmlns:wps="http://schemas.microsoft.com/office/word/2010/wordprocessingShape" mc:Ignorable="w14 w15 w16se w16cid w16 w16cex w16sdtdh wp14">
   <w:body>
     <w:p>
       <w:pPr>
-        <w:pStyle w:val="Ttulo1"/>
+        <w:pStyle w:val="Heading1"/>
         <w:rPr>
           <w:lang w:val="es-419"/>
         </w:rPr>
@@ -25,7 +25,7 @@
     </w:p>
     <w:p>
       <w:pPr>
-        <w:pStyle w:val="Prrafodelista"/>
+        <w:pStyle w:val="ListParagraph"/>
         <w:numPr>
           <w:ilvl w:val="0"/>
           <w:numId w:val="1"/>
@@ -115,7 +115,7 @@
     </w:p>
     <w:p>
       <w:pPr>
-        <w:pStyle w:val="Prrafodelista"/>
+        <w:pStyle w:val="ListParagraph"/>
         <w:numPr>
           <w:ilvl w:val="0"/>
           <w:numId w:val="1"/>
@@ -196,21 +196,21 @@
         <w:rPr>
           <w:lang w:val="es-419"/>
         </w:rPr>
-        <w:t xml:space="preserve">, ni compras, etc…) en este mismo archivo configurar más abajo el </w:t>
-      </w:r>
-      <w:proofErr w:type="spellStart"/>
-      <w:r>
-        <w:rPr>
-          <w:lang w:val="es-419"/>
-        </w:rPr>
-        <w:t>tag</w:t>
-      </w:r>
-      <w:proofErr w:type="spellEnd"/>
-      <w:r>
-        <w:rPr>
-          <w:lang w:val="es-419"/>
-        </w:rPr>
-        <w:t xml:space="preserve"> para </w:t>
+        <w:t xml:space="preserve">, ni compras, </w:t>
+      </w:r>
+      <w:proofErr w:type="spellStart"/>
+      <w:r>
+        <w:rPr>
+          <w:lang w:val="es-419"/>
+        </w:rPr>
+        <w:t>etc</w:t>
+      </w:r>
+      <w:proofErr w:type="spellEnd"/>
+      <w:r>
+        <w:rPr>
+          <w:lang w:val="es-419"/>
+        </w:rPr>
+        <w:t xml:space="preserve">…) en este mismo archivo configurar más abajo el tag para </w:t>
       </w:r>
       <w:proofErr w:type="spellStart"/>
       <w:r>
@@ -236,7 +236,7 @@
     </w:p>
     <w:p>
       <w:pPr>
-        <w:pStyle w:val="Ttulo1"/>
+        <w:pStyle w:val="Heading1"/>
         <w:rPr>
           <w:lang w:val="es-419"/>
         </w:rPr>
@@ -250,7 +250,7 @@
     </w:p>
     <w:p>
       <w:pPr>
-        <w:pStyle w:val="Prrafodelista"/>
+        <w:pStyle w:val="ListParagraph"/>
         <w:numPr>
           <w:ilvl w:val="0"/>
           <w:numId w:val="2"/>
@@ -276,7 +276,7 @@
     </w:p>
     <w:p>
       <w:pPr>
-        <w:pStyle w:val="Prrafodelista"/>
+        <w:pStyle w:val="ListParagraph"/>
         <w:numPr>
           <w:ilvl w:val="0"/>
           <w:numId w:val="2"/>
@@ -330,7 +330,7 @@
     </w:p>
     <w:p>
       <w:pPr>
-        <w:pStyle w:val="Prrafodelista"/>
+        <w:pStyle w:val="ListParagraph"/>
         <w:numPr>
           <w:ilvl w:val="0"/>
           <w:numId w:val="2"/>
@@ -339,26 +339,24 @@
           <w:lang w:val="es-419"/>
         </w:rPr>
       </w:pPr>
-      <w:proofErr w:type="spellStart"/>
-      <w:r>
-        <w:rPr>
-          <w:lang w:val="es-419"/>
-        </w:rPr>
-        <w:t>Compilarmos</w:t>
-      </w:r>
-      <w:proofErr w:type="spellEnd"/>
-      <w:r>
-        <w:rPr>
-          <w:lang w:val="es-419"/>
-        </w:rPr>
-        <w:t xml:space="preserve"> (</w:t>
-      </w:r>
-      <w:proofErr w:type="spellStart"/>
-      <w:r>
-        <w:rPr>
-          <w:lang w:val="es-419"/>
-        </w:rPr>
-        <w:t>Build</w:t>
+      <w:r>
+        <w:rPr>
+          <w:lang w:val="es-419"/>
+        </w:rPr>
+        <w:t>Elegimos formato de salida</w:t>
+      </w:r>
+      <w:r>
+        <w:rPr>
+          <w:lang w:val="es-419"/>
+        </w:rPr>
+        <w:t xml:space="preserve"> (botón derecho en proyecto </w:t>
+      </w:r>
+      <w:proofErr w:type="spellStart"/>
+      <w:r>
+        <w:rPr>
+          <w:lang w:val="es-419"/>
+        </w:rPr>
+        <w:t>APPNotions.Android</w:t>
       </w:r>
       <w:proofErr w:type="spellEnd"/>
       <w:r>
@@ -372,19 +370,19 @@
         <w:rPr>
           <w:lang w:val="es-419"/>
         </w:rPr>
-        <w:t>Build</w:t>
-      </w:r>
-      <w:proofErr w:type="spellEnd"/>
-      <w:r>
-        <w:rPr>
-          <w:lang w:val="es-419"/>
-        </w:rPr>
-        <w:t>)</w:t>
-      </w:r>
-    </w:p>
-    <w:p>
-      <w:pPr>
-        <w:pStyle w:val="Prrafodelista"/>
+        <w:t>Properties</w:t>
+      </w:r>
+      <w:proofErr w:type="spellEnd"/>
+      <w:r>
+        <w:rPr>
+          <w:lang w:val="es-419"/>
+        </w:rPr>
+        <w:t xml:space="preserve"> (ver punto siguiente)</w:t>
+      </w:r>
+    </w:p>
+    <w:p>
+      <w:pPr>
+        <w:pStyle w:val="ListParagraph"/>
         <w:numPr>
           <w:ilvl w:val="0"/>
           <w:numId w:val="2"/>
@@ -397,32 +395,40 @@
         <w:rPr>
           <w:lang w:val="es-419"/>
         </w:rPr>
-        <w:t>Botón derecho en el 2do proyecto (</w:t>
-      </w:r>
-      <w:proofErr w:type="spellStart"/>
-      <w:r>
-        <w:rPr>
-          <w:lang w:val="es-419"/>
-        </w:rPr>
-        <w:t>APPNotions.Android</w:t>
-      </w:r>
-      <w:proofErr w:type="spellEnd"/>
-      <w:r>
-        <w:rPr>
-          <w:lang w:val="es-419"/>
-        </w:rPr>
-        <w:t>), “Archive</w:t>
-      </w:r>
-      <w:r>
-        <w:rPr>
-          <w:lang w:val="es-419"/>
-        </w:rPr>
-        <w:t>”</w:t>
-      </w:r>
-    </w:p>
-    <w:p>
-      <w:pPr>
-        <w:pStyle w:val="Prrafodelista"/>
+        <w:t>Compilamos (</w:t>
+      </w:r>
+      <w:proofErr w:type="spellStart"/>
+      <w:r>
+        <w:rPr>
+          <w:lang w:val="es-419"/>
+        </w:rPr>
+        <w:t>Build</w:t>
+      </w:r>
+      <w:proofErr w:type="spellEnd"/>
+      <w:r>
+        <w:rPr>
+          <w:lang w:val="es-419"/>
+        </w:rPr>
+        <w:sym w:font="Wingdings" w:char="F0E0"/>
+      </w:r>
+      <w:proofErr w:type="spellStart"/>
+      <w:r>
+        <w:rPr>
+          <w:lang w:val="es-419"/>
+        </w:rPr>
+        <w:t>Build</w:t>
+      </w:r>
+      <w:proofErr w:type="spellEnd"/>
+      <w:r>
+        <w:rPr>
+          <w:lang w:val="es-419"/>
+        </w:rPr>
+        <w:t>)</w:t>
+      </w:r>
+    </w:p>
+    <w:p>
+      <w:pPr>
+        <w:pStyle w:val="ListParagraph"/>
         <w:numPr>
           <w:ilvl w:val="0"/>
           <w:numId w:val="2"/>
@@ -435,6 +441,44 @@
         <w:rPr>
           <w:lang w:val="es-419"/>
         </w:rPr>
+        <w:t>Botón derecho en el 2do proyecto (</w:t>
+      </w:r>
+      <w:proofErr w:type="spellStart"/>
+      <w:r>
+        <w:rPr>
+          <w:lang w:val="es-419"/>
+        </w:rPr>
+        <w:t>APPNotions.Android</w:t>
+      </w:r>
+      <w:proofErr w:type="spellEnd"/>
+      <w:r>
+        <w:rPr>
+          <w:lang w:val="es-419"/>
+        </w:rPr>
+        <w:t>), “Archive</w:t>
+      </w:r>
+      <w:r>
+        <w:rPr>
+          <w:lang w:val="es-419"/>
+        </w:rPr>
+        <w:t>”</w:t>
+      </w:r>
+    </w:p>
+    <w:p>
+      <w:pPr>
+        <w:pStyle w:val="ListParagraph"/>
+        <w:numPr>
+          <w:ilvl w:val="0"/>
+          <w:numId w:val="2"/>
+        </w:numPr>
+        <w:rPr>
+          <w:lang w:val="es-419"/>
+        </w:rPr>
+      </w:pPr>
+      <w:r>
+        <w:rPr>
+          <w:lang w:val="es-419"/>
+        </w:rPr>
         <w:t xml:space="preserve">Clic </w:t>
       </w:r>
       <w:proofErr w:type="spellStart"/>
@@ -495,7 +539,7 @@
     </w:p>
     <w:p>
       <w:pPr>
-        <w:pStyle w:val="Ttulo1"/>
+        <w:pStyle w:val="Heading1"/>
         <w:rPr>
           <w:lang w:val="es-419"/>
         </w:rPr>
@@ -612,7 +656,7 @@
           <w:lang w:eastAsia="es-AR"/>
         </w:rPr>
         <w:drawing>
-          <wp:inline distT="0" distB="0" distL="0" distR="0">
+          <wp:inline distT="0" distB="0" distL="0" distR="0" wp14:anchorId="56CFD37A" wp14:editId="7DF0E495">
             <wp:extent cx="5400675" cy="2343150"/>
             <wp:effectExtent l="0" t="0" r="9525" b="0"/>
             <wp:docPr id="1" name="Imagen 1"/>
@@ -676,7 +720,7 @@
     </w:p>
     <w:p>
       <w:pPr>
-        <w:pStyle w:val="Ttulo1"/>
+        <w:pStyle w:val="Heading1"/>
         <w:rPr>
           <w:lang w:val="es-419"/>
         </w:rPr>
@@ -719,29 +763,27 @@
     <w:p>
       <w:pPr>
         <w:rPr>
-          <w:lang w:val="es-419"/>
+          <w:lang w:val="en-US"/>
         </w:rPr>
       </w:pPr>
       <w:hyperlink r:id="rId6" w:history="1">
         <w:r>
           <w:rPr>
-            <w:rStyle w:val="Hipervnculo"/>
-            <w:lang w:val="es-419"/>
+            <w:rStyle w:val="Hyperlink"/>
+            <w:lang w:val="en-US"/>
           </w:rPr>
-          <w:t>M:\_David\APPNotions\Documentación\Certificado Android\</w:t>
+          <w:t>M:\_David\APPNotions\Documentación\Certificado Android\my-upload-</w:t>
         </w:r>
         <w:proofErr w:type="spellStart"/>
         <w:r>
           <w:rPr>
-            <w:rStyle w:val="Hipervnculo"/>
-            <w:lang w:val="es-419"/>
+            <w:rStyle w:val="Hyperlink"/>
+            <w:lang w:val="en-US"/>
           </w:rPr>
-          <w:t>my-upload-key.keystore</w:t>
+          <w:t>key.keystore</w:t>
         </w:r>
         <w:proofErr w:type="spellEnd"/>
       </w:hyperlink>
-      <w:bookmarkStart w:id="0" w:name="_GoBack"/>
-      <w:bookmarkEnd w:id="0"/>
     </w:p>
     <w:p>
       <w:pPr>
@@ -768,7 +810,7 @@
           <w:lang w:eastAsia="es-AR"/>
         </w:rPr>
         <w:drawing>
-          <wp:inline distT="0" distB="0" distL="0" distR="0" wp14:anchorId="22234490" wp14:editId="5A739E45">
+          <wp:inline distT="0" distB="0" distL="0" distR="0" wp14:anchorId="1D7E233D" wp14:editId="0B1A9F6C">
             <wp:extent cx="5400040" cy="2790825"/>
             <wp:effectExtent l="0" t="0" r="0" b="9525"/>
             <wp:docPr id="2" name="Imagen 2"/>
@@ -815,7 +857,7 @@
 </file>
 
 <file path=word/numbering.xml><?xml version="1.0" encoding="utf-8"?>
-<w:numbering xmlns:wpc="http://schemas.microsoft.com/office/word/2010/wordprocessingCanvas" xmlns:cx="http://schemas.microsoft.com/office/drawing/2014/chartex" xmlns:cx1="http://schemas.microsoft.com/office/drawing/2015/9/8/chartex" xmlns:mc="http://schemas.openxmlformats.org/markup-compatibility/2006" xmlns:o="urn:schemas-microsoft-com:office:office" xmlns:r="http://schemas.openxmlformats.org/officeDocument/2006/relationships" xmlns:m="http://schemas.openxmlformats.org/officeDocument/2006/math" xmlns:v="urn:schemas-microsoft-com:vml" xmlns:wp14="http://schemas.microsoft.com/office/word/2010/wordprocessingDrawing" xmlns:wp="http://schemas.openxmlformats.org/drawingml/2006/wordprocessingDrawing" xmlns:w10="urn:schemas-microsoft-com:office:word" xmlns:w="http://schemas.openxmlformats.org/wordprocessingml/2006/main" xmlns:w14="http://schemas.microsoft.com/office/word/2010/wordml" xmlns:w15="http://schemas.microsoft.com/office/word/2012/wordml" xmlns:w16se="http://schemas.microsoft.com/office/word/2015/wordml/symex" xmlns:wpg="http://schemas.microsoft.com/office/word/2010/wordprocessingGroup" xmlns:wpi="http://schemas.microsoft.com/office/word/2010/wordprocessingInk" xmlns:wne="http://schemas.microsoft.com/office/word/2006/wordml" xmlns:wps="http://schemas.microsoft.com/office/word/2010/wordprocessingShape" mc:Ignorable="w14 w15 w16se wp14">
+<w:numbering xmlns:wpc="http://schemas.microsoft.com/office/word/2010/wordprocessingCanvas" xmlns:cx="http://schemas.microsoft.com/office/drawing/2014/chartex" xmlns:cx1="http://schemas.microsoft.com/office/drawing/2015/9/8/chartex" xmlns:cx2="http://schemas.microsoft.com/office/drawing/2015/10/21/chartex" xmlns:cx3="http://schemas.microsoft.com/office/drawing/2016/5/9/chartex" xmlns:cx4="http://schemas.microsoft.com/office/drawing/2016/5/10/chartex" xmlns:cx5="http://schemas.microsoft.com/office/drawing/2016/5/11/chartex" xmlns:cx6="http://schemas.microsoft.com/office/drawing/2016/5/12/chartex" xmlns:cx7="http://schemas.microsoft.com/office/drawing/2016/5/13/chartex" xmlns:cx8="http://schemas.microsoft.com/office/drawing/2016/5/14/chartex" xmlns:mc="http://schemas.openxmlformats.org/markup-compatibility/2006" xmlns:aink="http://schemas.microsoft.com/office/drawing/2016/ink" xmlns:am3d="http://schemas.microsoft.com/office/drawing/2017/model3d" xmlns:o="urn:schemas-microsoft-com:office:office" xmlns:r="http://schemas.openxmlformats.org/officeDocument/2006/relationships" xmlns:m="http://schemas.openxmlformats.org/officeDocument/2006/math" xmlns:v="urn:schemas-microsoft-com:vml" xmlns:wp14="http://schemas.microsoft.com/office/word/2010/wordprocessingDrawing" xmlns:wp="http://schemas.openxmlformats.org/drawingml/2006/wordprocessingDrawing" xmlns:w10="urn:schemas-microsoft-com:office:word" xmlns:w="http://schemas.openxmlformats.org/wordprocessingml/2006/main" xmlns:w14="http://schemas.microsoft.com/office/word/2010/wordml" xmlns:w15="http://schemas.microsoft.com/office/word/2012/wordml" xmlns:w16cex="http://schemas.microsoft.com/office/word/2018/wordml/cex" xmlns:w16cid="http://schemas.microsoft.com/office/word/2016/wordml/cid" xmlns:w16="http://schemas.microsoft.com/office/word/2018/wordml" xmlns:w16sdtdh="http://schemas.microsoft.com/office/word/2020/wordml/sdtdatahash" xmlns:w16se="http://schemas.microsoft.com/office/word/2015/wordml/symex" xmlns:wpg="http://schemas.microsoft.com/office/word/2010/wordprocessingGroup" xmlns:wpi="http://schemas.microsoft.com/office/word/2010/wordprocessingInk" xmlns:wne="http://schemas.microsoft.com/office/word/2006/wordml" xmlns:wps="http://schemas.microsoft.com/office/word/2010/wordprocessingShape" mc:Ignorable="w14 w15 w16se w16cid w16 w16cex w16sdtdh wp14">
   <w:abstractNum w:abstractNumId="0" w15:restartNumberingAfterBreak="0">
     <w:nsid w:val="0EB74514"/>
     <w:multiLevelType w:val="hybridMultilevel"/>
@@ -1004,7 +1046,7 @@
 </file>
 
 <file path=word/styles.xml><?xml version="1.0" encoding="utf-8"?>
-<w:styles xmlns:mc="http://schemas.openxmlformats.org/markup-compatibility/2006" xmlns:r="http://schemas.openxmlformats.org/officeDocument/2006/relationships" xmlns:w="http://schemas.openxmlformats.org/wordprocessingml/2006/main" xmlns:w14="http://schemas.microsoft.com/office/word/2010/wordml" xmlns:w15="http://schemas.microsoft.com/office/word/2012/wordml" xmlns:w16se="http://schemas.microsoft.com/office/word/2015/wordml/symex" mc:Ignorable="w14 w15 w16se">
+<w:styles xmlns:mc="http://schemas.openxmlformats.org/markup-compatibility/2006" xmlns:r="http://schemas.openxmlformats.org/officeDocument/2006/relationships" xmlns:w="http://schemas.openxmlformats.org/wordprocessingml/2006/main" xmlns:w14="http://schemas.microsoft.com/office/word/2010/wordml" xmlns:w15="http://schemas.microsoft.com/office/word/2012/wordml" xmlns:w16cex="http://schemas.microsoft.com/office/word/2018/wordml/cex" xmlns:w16cid="http://schemas.microsoft.com/office/word/2016/wordml/cid" xmlns:w16="http://schemas.microsoft.com/office/word/2018/wordml" xmlns:w16sdtdh="http://schemas.microsoft.com/office/word/2020/wordml/sdtdatahash" xmlns:w16se="http://schemas.microsoft.com/office/word/2015/wordml/symex" mc:Ignorable="w14 w15 w16se w16cid w16 w16cex w16sdtdh">
   <w:docDefaults>
     <w:rPrDefault>
       <w:rPr>
@@ -1020,7 +1062,7 @@
       </w:pPr>
     </w:pPrDefault>
   </w:docDefaults>
-  <w:latentStyles w:defLockedState="0" w:defUIPriority="99" w:defSemiHidden="0" w:defUnhideWhenUsed="0" w:defQFormat="0" w:count="371">
+  <w:latentStyles w:defLockedState="0" w:defUIPriority="99" w:defSemiHidden="0" w:defUnhideWhenUsed="0" w:defQFormat="0" w:count="376">
     <w:lsdException w:name="Normal" w:uiPriority="0" w:qFormat="1"/>
     <w:lsdException w:name="heading 1" w:uiPriority="9" w:qFormat="1"/>
     <w:lsdException w:name="heading 2" w:semiHidden="1" w:uiPriority="9" w:unhideWhenUsed="1" w:qFormat="1"/>
@@ -1126,7 +1168,6 @@
     <w:lsdException w:name="HTML Sample" w:semiHidden="1" w:unhideWhenUsed="1"/>
     <w:lsdException w:name="HTML Typewriter" w:semiHidden="1" w:unhideWhenUsed="1"/>
     <w:lsdException w:name="HTML Variable" w:semiHidden="1" w:unhideWhenUsed="1"/>
-    <w:lsdException w:name="Normal Table" w:semiHidden="1" w:unhideWhenUsed="1"/>
     <w:lsdException w:name="annotation subject" w:semiHidden="1" w:unhideWhenUsed="1"/>
     <w:lsdException w:name="No List" w:semiHidden="1" w:unhideWhenUsed="1"/>
     <w:lsdException w:name="Outline List 1" w:semiHidden="1" w:unhideWhenUsed="1"/>
@@ -1169,11 +1210,8 @@
     <w:lsdException w:name="Table Contemporary" w:semiHidden="1" w:unhideWhenUsed="1"/>
     <w:lsdException w:name="Table Elegant" w:semiHidden="1" w:unhideWhenUsed="1"/>
     <w:lsdException w:name="Table Professional" w:semiHidden="1" w:unhideWhenUsed="1"/>
-    <w:lsdException w:name="Table Subtle 1" w:semiHidden="1" w:unhideWhenUsed="1"/>
     <w:lsdException w:name="Table Subtle 2" w:semiHidden="1" w:unhideWhenUsed="1"/>
     <w:lsdException w:name="Table Web 1" w:semiHidden="1" w:unhideWhenUsed="1"/>
-    <w:lsdException w:name="Table Web 2" w:semiHidden="1" w:unhideWhenUsed="1"/>
-    <w:lsdException w:name="Table Web 3" w:semiHidden="1" w:unhideWhenUsed="1"/>
     <w:lsdException w:name="Balloon Text" w:semiHidden="1" w:unhideWhenUsed="1"/>
     <w:lsdException w:name="Table Grid" w:uiPriority="39"/>
     <w:lsdException w:name="Table Theme" w:semiHidden="1" w:unhideWhenUsed="1"/>
@@ -1392,16 +1430,21 @@
     <w:lsdException w:name="List Table 5 Dark Accent 6" w:uiPriority="50"/>
     <w:lsdException w:name="List Table 6 Colorful Accent 6" w:uiPriority="51"/>
     <w:lsdException w:name="List Table 7 Colorful Accent 6" w:uiPriority="52"/>
+    <w:lsdException w:name="Mention" w:semiHidden="1" w:unhideWhenUsed="1"/>
+    <w:lsdException w:name="Smart Hyperlink" w:semiHidden="1" w:unhideWhenUsed="1"/>
+    <w:lsdException w:name="Hashtag" w:semiHidden="1" w:unhideWhenUsed="1"/>
+    <w:lsdException w:name="Unresolved Mention" w:semiHidden="1" w:unhideWhenUsed="1"/>
+    <w:lsdException w:name="Smart Link" w:semiHidden="1" w:unhideWhenUsed="1"/>
   </w:latentStyles>
   <w:style w:type="paragraph" w:default="1" w:styleId="Normal">
     <w:name w:val="Normal"/>
     <w:qFormat/>
   </w:style>
-  <w:style w:type="paragraph" w:styleId="Ttulo1">
+  <w:style w:type="paragraph" w:styleId="Heading1">
     <w:name w:val="heading 1"/>
     <w:basedOn w:val="Normal"/>
     <w:next w:val="Normal"/>
-    <w:link w:val="Ttulo1Car"/>
+    <w:link w:val="Heading1Char"/>
     <w:uiPriority w:val="9"/>
     <w:qFormat/>
     <w:rsid w:val="00830EA1"/>
@@ -1418,13 +1461,13 @@
       <w:szCs w:val="32"/>
     </w:rPr>
   </w:style>
-  <w:style w:type="character" w:default="1" w:styleId="Fuentedeprrafopredeter">
+  <w:style w:type="character" w:default="1" w:styleId="DefaultParagraphFont">
     <w:name w:val="Default Paragraph Font"/>
     <w:uiPriority w:val="1"/>
     <w:semiHidden/>
     <w:unhideWhenUsed/>
   </w:style>
-  <w:style w:type="table" w:default="1" w:styleId="Tablanormal">
+  <w:style w:type="table" w:default="1" w:styleId="TableNormal">
     <w:name w:val="Normal Table"/>
     <w:uiPriority w:val="99"/>
     <w:semiHidden/>
@@ -1439,13 +1482,13 @@
       </w:tblCellMar>
     </w:tblPr>
   </w:style>
-  <w:style w:type="numbering" w:default="1" w:styleId="Sinlista">
+  <w:style w:type="numbering" w:default="1" w:styleId="NoList">
     <w:name w:val="No List"/>
     <w:uiPriority w:val="99"/>
     <w:semiHidden/>
     <w:unhideWhenUsed/>
   </w:style>
-  <w:style w:type="paragraph" w:styleId="Prrafodelista">
+  <w:style w:type="paragraph" w:styleId="ListParagraph">
     <w:name w:val="List Paragraph"/>
     <w:basedOn w:val="Normal"/>
     <w:uiPriority w:val="34"/>
@@ -1456,10 +1499,10 @@
       <w:contextualSpacing/>
     </w:pPr>
   </w:style>
-  <w:style w:type="character" w:customStyle="1" w:styleId="Ttulo1Car">
-    <w:name w:val="Título 1 Car"/>
-    <w:basedOn w:val="Fuentedeprrafopredeter"/>
-    <w:link w:val="Ttulo1"/>
+  <w:style w:type="character" w:customStyle="1" w:styleId="Heading1Char">
+    <w:name w:val="Heading 1 Char"/>
+    <w:basedOn w:val="DefaultParagraphFont"/>
+    <w:link w:val="Heading1"/>
     <w:uiPriority w:val="9"/>
     <w:rsid w:val="00830EA1"/>
     <w:rPr>
@@ -1469,9 +1512,9 @@
       <w:szCs w:val="32"/>
     </w:rPr>
   </w:style>
-  <w:style w:type="character" w:styleId="Hipervnculo">
+  <w:style w:type="character" w:styleId="Hyperlink">
     <w:name w:val="Hyperlink"/>
-    <w:basedOn w:val="Fuentedeprrafopredeter"/>
+    <w:basedOn w:val="DefaultParagraphFont"/>
     <w:uiPriority w:val="99"/>
     <w:unhideWhenUsed/>
     <w:rsid w:val="007316E0"/>

</xml_diff>